<commit_message>
test(textboxes): complete textbox testing in headers and footers
- Create comprehensive textbox fixture with text boxes in body, header, and footer
- Unskip remaining 2 tests for text boxes in headers and footers
- Add complete test data for all placeholders
</commit_message>
<xml_diff>
--- a/test/fixtures/with_textboxes.docx
+++ b/test/fixtures/with_textboxes.docx
@@ -25,12 +25,194 @@
       </w:r>
     </w:p>
     <w:sectPr>
+      <w:headerReference w:type="default" r:id="rId6"/>
+      <w:footerReference w:type="default" r:id="rId7"/>
       <w:pgSz w:w="12240" w:h="15840"/>
       <w:pgMar w:top="1440" w:right="1440" w:bottom="1440" w:left="1440" w:header="720" w:footer="720" w:gutter="0"/>
       <w:cols w:space="720"/>
     </w:sectPr>
   </w:body>
 </w:document>
+</file>
+
+<file path=word/footer1.xml><?xml version="1.0" encoding="utf-8"?>
+<w:ftr xmlns:w="http://schemas.openxmlformats.org/wordprocessingml/2006/main" xmlns:v="urn:schemas-microsoft-com:vml">
+  <w:p>
+    <w:pPr>
+      <w:pStyle w:val="Footer"/>
+    </w:pPr>
+    <w:r>
+      <w:t>@footer_text@</w:t>
+    </w:r>
+  </w:p>
+  <w:p>
+    <w:r>
+      <w:pict>
+        <v:shape style="width:100pt;height:30pt">
+          <v:textbox>
+            <w:txbxContent>
+              <w:p>
+                <w:r>
+                  <w:t>@footer_textbox@</w:t>
+                </w:r>
+              </w:p>
+            </w:txbxContent>
+          </v:textbox>
+        </v:shape>
+      </w:pict>
+    </w:r>
+  </w:p>
+</w:ftr>
+</file>
+
+<file path=word/header1.xml><?xml version="1.0" encoding="utf-8"?>
+<w:hdr xmlns:w="http://schemas.openxmlformats.org/wordprocessingml/2006/main" xmlns:v="urn:schemas-microsoft-com:vml">
+  <w:p>
+    <w:pPr>
+      <w:pStyle w:val="Header"/>
+    </w:pPr>
+    <w:r>
+      <w:t>@company_name@</w:t>
+    </w:r>
+  </w:p>
+  <w:p>
+    <w:r>
+      <w:pict>
+        <v:shape style="width:100pt;height:30pt">
+          <v:textbox>
+            <w:txbxContent>
+              <w:p>
+                <w:r>
+                  <w:t>@header_textbox@</w:t>
+                </w:r>
+              </w:p>
+            </w:txbxContent>
+          </v:textbox>
+        </v:shape>
+      </w:pict>
+    </w:r>
+  </w:p>
+</w:hdr>
+</file>
+
+<file path=word/numbering.xml><?xml version="1.0" encoding="utf-8"?>
+<w:numbering xmlns:wpc="http://schemas.microsoft.com/office/word/2010/wordprocessingCanvas" xmlns:cx="http://schemas.microsoft.com/office/drawing/2014/chartex" xmlns:cx1="http://schemas.microsoft.com/office/drawing/2015/9/8/chartex" xmlns:cx2="http://schemas.microsoft.com/office/drawing/2015/10/21/chartex" xmlns:cx3="http://schemas.microsoft.com/office/drawing/2016/5/9/chartex" xmlns:cx4="http://schemas.microsoft.com/office/drawing/2016/5/10/chartex" xmlns:cx5="http://schemas.microsoft.com/office/drawing/2016/5/11/chartex" xmlns:cx6="http://schemas.microsoft.com/office/drawing/2016/5/12/chartex" xmlns:cx7="http://schemas.microsoft.com/office/drawing/2016/5/13/chartex" xmlns:cx8="http://schemas.microsoft.com/office/drawing/2016/5/14/chartex" xmlns:mc="http://schemas.openxmlformats.org/markup-compatibility/2006" xmlns:aink="http://schemas.microsoft.com/office/drawing/2016/ink" xmlns:am3d="http://schemas.microsoft.com/office/drawing/2017/model3d" xmlns:o="urn:schemas-microsoft-com:office:office" xmlns:oel="http://schemas.microsoft.com/office/2019/extlst" xmlns:r="http://schemas.openxmlformats.org/officeDocument/2006/relationships" xmlns:m="http://schemas.openxmlformats.org/officeDocument/2006/math" xmlns:v="urn:schemas-microsoft-com:vml" xmlns:wp14="http://schemas.microsoft.com/office/word/2010/wordprocessingDrawing" xmlns:wp="http://schemas.openxmlformats.org/drawingml/2006/wordprocessingDrawing" xmlns:w10="urn:schemas-microsoft-com:office:word" xmlns:w="http://schemas.openxmlformats.org/wordprocessingml/2006/main" xmlns:w14="http://schemas.microsoft.com/office/word/2010/wordml" xmlns:w15="http://schemas.microsoft.com/office/word/2012/wordml" xmlns:w16cex="http://schemas.microsoft.com/office/word/2018/wordml/cex" xmlns:w16cid="http://schemas.microsoft.com/office/word/2016/wordml/cid" xmlns:w16="http://schemas.microsoft.com/office/word/2018/wordml" xmlns:w16du="http://schemas.microsoft.com/office/word/2023/wordml/word16du" xmlns:w16sdtdh="http://schemas.microsoft.com/office/word/2020/wordml/sdtdatahash" xmlns:w16sdtfl="http://schemas.microsoft.com/office/word/2024/wordml/sdtformatlock" xmlns:w16se="http://schemas.microsoft.com/office/word/2015/wordml/symex" xmlns:wpg="http://schemas.microsoft.com/office/word/2010/wordprocessingGroup" xmlns:wpi="http://schemas.microsoft.com/office/word/2010/wordprocessingInk" xmlns:wne="http://schemas.microsoft.com/office/word/2006/wordml" xmlns:wps="http://schemas.microsoft.com/office/word/2010/wordprocessingShape" mc:Ignorable="w14 w15 w16se w16cid w16 w16cex w16sdtdh w16sdtfl w16du wp14">
+  <w:abstractNum w:abstractNumId="0" w15:restartNumberingAfterBreak="0">
+    <w:nsid w:val="2B4C31D2"/>
+    <w:multiLevelType w:val="hybridMultilevel"/>
+    <w:tmpl w:val="77D45F66"/>
+    <w:lvl w:ilvl="0" w:tplc="AD0C2838">
+      <w:numFmt w:val="bullet"/>
+      <w:lvlText w:val="-"/>
+      <w:lvlJc w:val="left"/>
+      <w:pPr>
+        <w:ind w:left="720" w:hanging="360"/>
+      </w:pPr>
+      <w:rPr>
+        <w:rFonts w:ascii="Calibri" w:eastAsiaTheme="minorHAnsi" w:hAnsi="Calibri" w:cs="Calibri" w:hint="default"/>
+      </w:rPr>
+    </w:lvl>
+    <w:lvl w:ilvl="1" w:tplc="04090003" w:tentative="1">
+      <w:start w:val="1"/>
+      <w:numFmt w:val="bullet"/>
+      <w:lvlText w:val="o"/>
+      <w:lvlJc w:val="left"/>
+      <w:pPr>
+        <w:ind w:left="1440" w:hanging="360"/>
+      </w:pPr>
+      <w:rPr>
+        <w:rFonts w:ascii="Courier New" w:hAnsi="Courier New" w:cs="Courier New" w:hint="default"/>
+      </w:rPr>
+    </w:lvl>
+    <w:lvl w:ilvl="2" w:tplc="04090005" w:tentative="1">
+      <w:start w:val="1"/>
+      <w:numFmt w:val="bullet"/>
+      <w:lvlText w:val=""/>
+      <w:lvlJc w:val="left"/>
+      <w:pPr>
+        <w:ind w:left="2160" w:hanging="360"/>
+      </w:pPr>
+      <w:rPr>
+        <w:rFonts w:ascii="Wingdings" w:hAnsi="Wingdings" w:hint="default"/>
+      </w:rPr>
+    </w:lvl>
+    <w:lvl w:ilvl="3" w:tplc="04090001" w:tentative="1">
+      <w:start w:val="1"/>
+      <w:numFmt w:val="bullet"/>
+      <w:lvlText w:val=""/>
+      <w:lvlJc w:val="left"/>
+      <w:pPr>
+        <w:ind w:left="2880" w:hanging="360"/>
+      </w:pPr>
+      <w:rPr>
+        <w:rFonts w:ascii="Symbol" w:hAnsi="Symbol" w:hint="default"/>
+      </w:rPr>
+    </w:lvl>
+    <w:lvl w:ilvl="4" w:tplc="04090003" w:tentative="1">
+      <w:start w:val="1"/>
+      <w:numFmt w:val="bullet"/>
+      <w:lvlText w:val="o"/>
+      <w:lvlJc w:val="left"/>
+      <w:pPr>
+        <w:ind w:left="3600" w:hanging="360"/>
+      </w:pPr>
+      <w:rPr>
+        <w:rFonts w:ascii="Courier New" w:hAnsi="Courier New" w:cs="Courier New" w:hint="default"/>
+      </w:rPr>
+    </w:lvl>
+    <w:lvl w:ilvl="5" w:tplc="04090005" w:tentative="1">
+      <w:start w:val="1"/>
+      <w:numFmt w:val="bullet"/>
+      <w:lvlText w:val=""/>
+      <w:lvlJc w:val="left"/>
+      <w:pPr>
+        <w:ind w:left="4320" w:hanging="360"/>
+      </w:pPr>
+      <w:rPr>
+        <w:rFonts w:ascii="Wingdings" w:hAnsi="Wingdings" w:hint="default"/>
+      </w:rPr>
+    </w:lvl>
+    <w:lvl w:ilvl="6" w:tplc="04090001" w:tentative="1">
+      <w:start w:val="1"/>
+      <w:numFmt w:val="bullet"/>
+      <w:lvlText w:val=""/>
+      <w:lvlJc w:val="left"/>
+      <w:pPr>
+        <w:ind w:left="5040" w:hanging="360"/>
+      </w:pPr>
+      <w:rPr>
+        <w:rFonts w:ascii="Symbol" w:hAnsi="Symbol" w:hint="default"/>
+      </w:rPr>
+    </w:lvl>
+    <w:lvl w:ilvl="7" w:tplc="04090003" w:tentative="1">
+      <w:start w:val="1"/>
+      <w:numFmt w:val="bullet"/>
+      <w:lvlText w:val="o"/>
+      <w:lvlJc w:val="left"/>
+      <w:pPr>
+        <w:ind w:left="5760" w:hanging="360"/>
+      </w:pPr>
+      <w:rPr>
+        <w:rFonts w:ascii="Courier New" w:hAnsi="Courier New" w:cs="Courier New" w:hint="default"/>
+      </w:rPr>
+    </w:lvl>
+    <w:lvl w:ilvl="8" w:tplc="04090005" w:tentative="1">
+      <w:start w:val="1"/>
+      <w:numFmt w:val="bullet"/>
+      <w:lvlText w:val=""/>
+      <w:lvlJc w:val="left"/>
+      <w:pPr>
+        <w:ind w:left="6480" w:hanging="360"/>
+      </w:pPr>
+      <w:rPr>
+        <w:rFonts w:ascii="Wingdings" w:hAnsi="Wingdings" w:hint="default"/>
+      </w:rPr>
+    </w:lvl>
+  </w:abstractNum>
+  <w:num w:numId="1" w16cid:durableId="1389918451">
+    <w:abstractNumId w:val="0"/>
+  </w:num>
+</w:numbering>
 </file>
 
 <file path=word/styles.xml><?xml version="1.0" encoding="utf-8"?>
@@ -947,6 +1129,27 @@
       <w:spacing w:val="5"/>
     </w:rPr>
   </w:style>
+  <w:style w:type="character" w:styleId="Hyperlink">
+    <w:name w:val="Hyperlink"/>
+    <w:basedOn w:val="DefaultParagraphFont"/>
+    <w:uiPriority w:val="99"/>
+    <w:unhideWhenUsed/>
+    <w:rsid w:val="00DA1864"/>
+    <w:rPr>
+      <w:color w:val="0563C1" w:themeColor="hyperlink"/>
+      <w:u w:val="single"/>
+    </w:rPr>
+  </w:style>
+  <w:style w:type="character" w:styleId="UnresolvedMention">
+    <w:name w:val="Unresolved Mention"/>
+    <w:basedOn w:val="DefaultParagraphFont"/>
+    <w:uiPriority w:val="99"/>
+    <w:rsid w:val="00DA1864"/>
+    <w:rPr>
+      <w:color w:val="605E5C"/>
+      <w:shd w:val="clear" w:color="auto" w:fill="E1DFDD"/>
+    </w:rPr>
+  </w:style>
 </w:styles>
 </file>
 

</xml_diff>